<commit_message>
updated color tool on task 4
</commit_message>
<xml_diff>
--- a/material/Task4.docx
+++ b/material/Task4.docx
@@ -1,6 +1,6 @@
 
 <file path=word/document.xml><?xml version="1.0" encoding="utf-8"?>
-<w:document xmlns:wpc="http://schemas.microsoft.com/office/word/2010/wordprocessingCanvas" xmlns:cx="http://schemas.microsoft.com/office/drawing/2014/chartex" xmlns:cx1="http://schemas.microsoft.com/office/drawing/2015/9/8/chartex" xmlns:cx2="http://schemas.microsoft.com/office/drawing/2015/10/21/chartex" xmlns:cx3="http://schemas.microsoft.com/office/drawing/2016/5/9/chartex" xmlns:cx4="http://schemas.microsoft.com/office/drawing/2016/5/10/chartex" xmlns:cx5="http://schemas.microsoft.com/office/drawing/2016/5/11/chartex" xmlns:cx6="http://schemas.microsoft.com/office/drawing/2016/5/12/chartex" xmlns:cx7="http://schemas.microsoft.com/office/drawing/2016/5/13/chartex" xmlns:cx8="http://schemas.microsoft.com/office/drawing/2016/5/14/chartex" xmlns:mc="http://schemas.openxmlformats.org/markup-compatibility/2006" xmlns:aink="http://schemas.microsoft.com/office/drawing/2016/ink" xmlns:am3d="http://schemas.microsoft.com/office/drawing/2017/model3d" xmlns:o="urn:schemas-microsoft-com:office:office" xmlns:r="http://schemas.openxmlformats.org/officeDocument/2006/relationships" xmlns:m="http://schemas.openxmlformats.org/officeDocument/2006/math" xmlns:v="urn:schemas-microsoft-com:vml" xmlns:wp14="http://schemas.microsoft.com/office/word/2010/wordprocessingDrawing" xmlns:wp="http://schemas.openxmlformats.org/drawingml/2006/wordprocessingDrawing" xmlns:w10="urn:schemas-microsoft-com:office:word" xmlns:w="http://schemas.openxmlformats.org/wordprocessingml/2006/main" xmlns:w14="http://schemas.microsoft.com/office/word/2010/wordml" xmlns:w15="http://schemas.microsoft.com/office/word/2012/wordml" xmlns:w16cex="http://schemas.microsoft.com/office/word/2018/wordml/cex" xmlns:w16cid="http://schemas.microsoft.com/office/word/2016/wordml/cid" xmlns:w16="http://schemas.microsoft.com/office/word/2018/wordml" xmlns:w16se="http://schemas.microsoft.com/office/word/2015/wordml/symex" xmlns:wpg="http://schemas.microsoft.com/office/word/2010/wordprocessingGroup" xmlns:wpi="http://schemas.microsoft.com/office/word/2010/wordprocessingInk" xmlns:wne="http://schemas.microsoft.com/office/word/2006/wordml" xmlns:wps="http://schemas.microsoft.com/office/word/2010/wordprocessingShape" mc:Ignorable="w14 w15 w16se w16cid w16 w16cex wp14">
+<w:document xmlns:wpc="http://schemas.microsoft.com/office/word/2010/wordprocessingCanvas" xmlns:cx="http://schemas.microsoft.com/office/drawing/2014/chartex" xmlns:cx1="http://schemas.microsoft.com/office/drawing/2015/9/8/chartex" xmlns:cx2="http://schemas.microsoft.com/office/drawing/2015/10/21/chartex" xmlns:cx3="http://schemas.microsoft.com/office/drawing/2016/5/9/chartex" xmlns:cx4="http://schemas.microsoft.com/office/drawing/2016/5/10/chartex" xmlns:cx5="http://schemas.microsoft.com/office/drawing/2016/5/11/chartex" xmlns:cx6="http://schemas.microsoft.com/office/drawing/2016/5/12/chartex" xmlns:cx7="http://schemas.microsoft.com/office/drawing/2016/5/13/chartex" xmlns:cx8="http://schemas.microsoft.com/office/drawing/2016/5/14/chartex" xmlns:mc="http://schemas.openxmlformats.org/markup-compatibility/2006" xmlns:aink="http://schemas.microsoft.com/office/drawing/2016/ink" xmlns:am3d="http://schemas.microsoft.com/office/drawing/2017/model3d" xmlns:o="urn:schemas-microsoft-com:office:office" xmlns:r="http://schemas.openxmlformats.org/officeDocument/2006/relationships" xmlns:m="http://schemas.openxmlformats.org/officeDocument/2006/math" xmlns:v="urn:schemas-microsoft-com:vml" xmlns:wp14="http://schemas.microsoft.com/office/word/2010/wordprocessingDrawing" xmlns:wp="http://schemas.openxmlformats.org/drawingml/2006/wordprocessingDrawing" xmlns:w10="urn:schemas-microsoft-com:office:word" xmlns:w="http://schemas.openxmlformats.org/wordprocessingml/2006/main" xmlns:w14="http://schemas.microsoft.com/office/word/2010/wordml" xmlns:w15="http://schemas.microsoft.com/office/word/2012/wordml" xmlns:w16cex="http://schemas.microsoft.com/office/word/2018/wordml/cex" xmlns:w16cid="http://schemas.microsoft.com/office/word/2016/wordml/cid" xmlns:w16="http://schemas.microsoft.com/office/word/2018/wordml" xmlns:w16sdtdh="http://schemas.microsoft.com/office/word/2020/wordml/sdtdatahash" xmlns:w16se="http://schemas.microsoft.com/office/word/2015/wordml/symex" xmlns:wpg="http://schemas.microsoft.com/office/word/2010/wordprocessingGroup" xmlns:wpi="http://schemas.microsoft.com/office/word/2010/wordprocessingInk" xmlns:wne="http://schemas.microsoft.com/office/word/2006/wordml" xmlns:wps="http://schemas.microsoft.com/office/word/2010/wordprocessingShape" mc:Ignorable="w14 w15 w16se w16cid w16 w16cex w16sdtdh wp14">
   <w:body>
     <w:p>
       <w:r>
@@ -179,6 +179,9 @@
         <w:br/>
       </w:r>
       <w:r>
+        <w:rPr>
+          <w:noProof/>
+        </w:rPr>
         <w:drawing>
           <wp:inline distT="0" distB="0" distL="0" distR="0" wp14:anchorId="0C7BB776" wp14:editId="32815AA7">
             <wp:extent cx="5943600" cy="3083560"/>
@@ -258,6 +261,9 @@
         <w:br/>
       </w:r>
       <w:r>
+        <w:rPr>
+          <w:noProof/>
+        </w:rPr>
         <w:lastRenderedPageBreak/>
         <w:drawing>
           <wp:inline distT="0" distB="0" distL="0" distR="0" wp14:anchorId="4E4C3160" wp14:editId="4D929DFB">
@@ -308,20 +314,23 @@
         </w:numPr>
       </w:pPr>
       <w:r>
-        <w:t xml:space="preserve">Now change the dropdown to “Composite”. What do you see now? Use the checkboxes to turn channels on and off. </w:t>
+        <w:t>Now change the dropdown to “Composite</w:t>
+      </w:r>
+      <w:r>
+        <w:t xml:space="preserve"> Sum</w:t>
+      </w:r>
+      <w:r>
+        <w:t xml:space="preserve">”. What do you see now? Use the checkboxes to turn channels on and off. </w:t>
       </w:r>
       <w:r>
         <w:br/>
       </w:r>
       <w:r>
-        <w:rPr>
-          <w:noProof/>
-        </w:rPr>
         <w:drawing>
-          <wp:inline distT="0" distB="0" distL="0" distR="0" wp14:anchorId="684E2E00" wp14:editId="720067D7">
-            <wp:extent cx="3867150" cy="2948223"/>
-            <wp:effectExtent l="0" t="0" r="0" b="5080"/>
-            <wp:docPr id="9" name="Picture 9"/>
+          <wp:inline distT="0" distB="0" distL="0" distR="0" wp14:anchorId="1B491B4A" wp14:editId="459FF72F">
+            <wp:extent cx="3810000" cy="3148542"/>
+            <wp:effectExtent l="0" t="0" r="0" b="0"/>
+            <wp:docPr id="3" name="Picture 3" descr="Map&#10;&#10;Description automatically generated"/>
             <wp:cNvGraphicFramePr>
               <a:graphicFrameLocks xmlns:a="http://schemas.openxmlformats.org/drawingml/2006/main" noChangeAspect="1"/>
             </wp:cNvGraphicFramePr>
@@ -329,36 +338,23 @@
               <a:graphicData uri="http://schemas.openxmlformats.org/drawingml/2006/picture">
                 <pic:pic xmlns:pic="http://schemas.openxmlformats.org/drawingml/2006/picture">
                   <pic:nvPicPr>
-                    <pic:cNvPr id="0" name="Picture 1"/>
-                    <pic:cNvPicPr>
-                      <a:picLocks noChangeAspect="1" noChangeArrowheads="1"/>
-                    </pic:cNvPicPr>
+                    <pic:cNvPr id="3" name="Picture 3" descr="Map&#10;&#10;Description automatically generated"/>
+                    <pic:cNvPicPr/>
                   </pic:nvPicPr>
                   <pic:blipFill>
-                    <a:blip r:embed="rId12">
-                      <a:extLst>
-                        <a:ext uri="{28A0092B-C50C-407E-A947-70E740481C1C}">
-                          <a14:useLocalDpi xmlns:a14="http://schemas.microsoft.com/office/drawing/2010/main" val="0"/>
-                        </a:ext>
-                      </a:extLst>
-                    </a:blip>
-                    <a:srcRect/>
+                    <a:blip r:embed="rId12"/>
                     <a:stretch>
                       <a:fillRect/>
                     </a:stretch>
                   </pic:blipFill>
-                  <pic:spPr bwMode="auto">
+                  <pic:spPr>
                     <a:xfrm>
                       <a:off x="0" y="0"/>
-                      <a:ext cx="3892962" cy="2967902"/>
+                      <a:ext cx="3825850" cy="3161640"/>
                     </a:xfrm>
                     <a:prstGeom prst="rect">
                       <a:avLst/>
                     </a:prstGeom>
-                    <a:noFill/>
-                    <a:ln>
-                      <a:noFill/>
-                    </a:ln>
                   </pic:spPr>
                 </pic:pic>
               </a:graphicData>
@@ -417,7 +413,7 @@
 </file>
 
 <file path=word/endnotes.xml><?xml version="1.0" encoding="utf-8"?>
-<w:endnotes xmlns:wpc="http://schemas.microsoft.com/office/word/2010/wordprocessingCanvas" xmlns:cx="http://schemas.microsoft.com/office/drawing/2014/chartex" xmlns:cx1="http://schemas.microsoft.com/office/drawing/2015/9/8/chartex" xmlns:cx2="http://schemas.microsoft.com/office/drawing/2015/10/21/chartex" xmlns:cx3="http://schemas.microsoft.com/office/drawing/2016/5/9/chartex" xmlns:cx4="http://schemas.microsoft.com/office/drawing/2016/5/10/chartex" xmlns:cx5="http://schemas.microsoft.com/office/drawing/2016/5/11/chartex" xmlns:cx6="http://schemas.microsoft.com/office/drawing/2016/5/12/chartex" xmlns:cx7="http://schemas.microsoft.com/office/drawing/2016/5/13/chartex" xmlns:cx8="http://schemas.microsoft.com/office/drawing/2016/5/14/chartex" xmlns:mc="http://schemas.openxmlformats.org/markup-compatibility/2006" xmlns:aink="http://schemas.microsoft.com/office/drawing/2016/ink" xmlns:am3d="http://schemas.microsoft.com/office/drawing/2017/model3d" xmlns:o="urn:schemas-microsoft-com:office:office" xmlns:r="http://schemas.openxmlformats.org/officeDocument/2006/relationships" xmlns:m="http://schemas.openxmlformats.org/officeDocument/2006/math" xmlns:v="urn:schemas-microsoft-com:vml" xmlns:wp14="http://schemas.microsoft.com/office/word/2010/wordprocessingDrawing" xmlns:wp="http://schemas.openxmlformats.org/drawingml/2006/wordprocessingDrawing" xmlns:w10="urn:schemas-microsoft-com:office:word" xmlns:w="http://schemas.openxmlformats.org/wordprocessingml/2006/main" xmlns:w14="http://schemas.microsoft.com/office/word/2010/wordml" xmlns:w15="http://schemas.microsoft.com/office/word/2012/wordml" xmlns:w16cex="http://schemas.microsoft.com/office/word/2018/wordml/cex" xmlns:w16cid="http://schemas.microsoft.com/office/word/2016/wordml/cid" xmlns:w16="http://schemas.microsoft.com/office/word/2018/wordml" xmlns:w16se="http://schemas.microsoft.com/office/word/2015/wordml/symex" xmlns:wpg="http://schemas.microsoft.com/office/word/2010/wordprocessingGroup" xmlns:wpi="http://schemas.microsoft.com/office/word/2010/wordprocessingInk" xmlns:wne="http://schemas.microsoft.com/office/word/2006/wordml" xmlns:wps="http://schemas.microsoft.com/office/word/2010/wordprocessingShape" mc:Ignorable="w14 w15 w16se w16cid w16 w16cex wp14">
+<w:endnotes xmlns:wpc="http://schemas.microsoft.com/office/word/2010/wordprocessingCanvas" xmlns:cx="http://schemas.microsoft.com/office/drawing/2014/chartex" xmlns:cx1="http://schemas.microsoft.com/office/drawing/2015/9/8/chartex" xmlns:cx2="http://schemas.microsoft.com/office/drawing/2015/10/21/chartex" xmlns:cx3="http://schemas.microsoft.com/office/drawing/2016/5/9/chartex" xmlns:cx4="http://schemas.microsoft.com/office/drawing/2016/5/10/chartex" xmlns:cx5="http://schemas.microsoft.com/office/drawing/2016/5/11/chartex" xmlns:cx6="http://schemas.microsoft.com/office/drawing/2016/5/12/chartex" xmlns:cx7="http://schemas.microsoft.com/office/drawing/2016/5/13/chartex" xmlns:cx8="http://schemas.microsoft.com/office/drawing/2016/5/14/chartex" xmlns:mc="http://schemas.openxmlformats.org/markup-compatibility/2006" xmlns:aink="http://schemas.microsoft.com/office/drawing/2016/ink" xmlns:am3d="http://schemas.microsoft.com/office/drawing/2017/model3d" xmlns:o="urn:schemas-microsoft-com:office:office" xmlns:r="http://schemas.openxmlformats.org/officeDocument/2006/relationships" xmlns:m="http://schemas.openxmlformats.org/officeDocument/2006/math" xmlns:v="urn:schemas-microsoft-com:vml" xmlns:wp14="http://schemas.microsoft.com/office/word/2010/wordprocessingDrawing" xmlns:wp="http://schemas.openxmlformats.org/drawingml/2006/wordprocessingDrawing" xmlns:w10="urn:schemas-microsoft-com:office:word" xmlns:w="http://schemas.openxmlformats.org/wordprocessingml/2006/main" xmlns:w14="http://schemas.microsoft.com/office/word/2010/wordml" xmlns:w15="http://schemas.microsoft.com/office/word/2012/wordml" xmlns:w16cex="http://schemas.microsoft.com/office/word/2018/wordml/cex" xmlns:w16cid="http://schemas.microsoft.com/office/word/2016/wordml/cid" xmlns:w16="http://schemas.microsoft.com/office/word/2018/wordml" xmlns:w16sdtdh="http://schemas.microsoft.com/office/word/2020/wordml/sdtdatahash" xmlns:w16se="http://schemas.microsoft.com/office/word/2015/wordml/symex" xmlns:wpg="http://schemas.microsoft.com/office/word/2010/wordprocessingGroup" xmlns:wpi="http://schemas.microsoft.com/office/word/2010/wordprocessingInk" xmlns:wne="http://schemas.microsoft.com/office/word/2006/wordml" xmlns:wps="http://schemas.microsoft.com/office/word/2010/wordprocessingShape" mc:Ignorable="w14 w15 w16se w16cid w16 w16cex w16sdtdh wp14">
   <w:endnote w:type="separator" w:id="-1">
     <w:p>
       <w:pPr>
@@ -442,7 +438,7 @@
 </file>
 
 <file path=word/footnotes.xml><?xml version="1.0" encoding="utf-8"?>
-<w:footnotes xmlns:wpc="http://schemas.microsoft.com/office/word/2010/wordprocessingCanvas" xmlns:cx="http://schemas.microsoft.com/office/drawing/2014/chartex" xmlns:cx1="http://schemas.microsoft.com/office/drawing/2015/9/8/chartex" xmlns:cx2="http://schemas.microsoft.com/office/drawing/2015/10/21/chartex" xmlns:cx3="http://schemas.microsoft.com/office/drawing/2016/5/9/chartex" xmlns:cx4="http://schemas.microsoft.com/office/drawing/2016/5/10/chartex" xmlns:cx5="http://schemas.microsoft.com/office/drawing/2016/5/11/chartex" xmlns:cx6="http://schemas.microsoft.com/office/drawing/2016/5/12/chartex" xmlns:cx7="http://schemas.microsoft.com/office/drawing/2016/5/13/chartex" xmlns:cx8="http://schemas.microsoft.com/office/drawing/2016/5/14/chartex" xmlns:mc="http://schemas.openxmlformats.org/markup-compatibility/2006" xmlns:aink="http://schemas.microsoft.com/office/drawing/2016/ink" xmlns:am3d="http://schemas.microsoft.com/office/drawing/2017/model3d" xmlns:o="urn:schemas-microsoft-com:office:office" xmlns:r="http://schemas.openxmlformats.org/officeDocument/2006/relationships" xmlns:m="http://schemas.openxmlformats.org/officeDocument/2006/math" xmlns:v="urn:schemas-microsoft-com:vml" xmlns:wp14="http://schemas.microsoft.com/office/word/2010/wordprocessingDrawing" xmlns:wp="http://schemas.openxmlformats.org/drawingml/2006/wordprocessingDrawing" xmlns:w10="urn:schemas-microsoft-com:office:word" xmlns:w="http://schemas.openxmlformats.org/wordprocessingml/2006/main" xmlns:w14="http://schemas.microsoft.com/office/word/2010/wordml" xmlns:w15="http://schemas.microsoft.com/office/word/2012/wordml" xmlns:w16cex="http://schemas.microsoft.com/office/word/2018/wordml/cex" xmlns:w16cid="http://schemas.microsoft.com/office/word/2016/wordml/cid" xmlns:w16="http://schemas.microsoft.com/office/word/2018/wordml" xmlns:w16se="http://schemas.microsoft.com/office/word/2015/wordml/symex" xmlns:wpg="http://schemas.microsoft.com/office/word/2010/wordprocessingGroup" xmlns:wpi="http://schemas.microsoft.com/office/word/2010/wordprocessingInk" xmlns:wne="http://schemas.microsoft.com/office/word/2006/wordml" xmlns:wps="http://schemas.microsoft.com/office/word/2010/wordprocessingShape" mc:Ignorable="w14 w15 w16se w16cid w16 w16cex wp14">
+<w:footnotes xmlns:wpc="http://schemas.microsoft.com/office/word/2010/wordprocessingCanvas" xmlns:cx="http://schemas.microsoft.com/office/drawing/2014/chartex" xmlns:cx1="http://schemas.microsoft.com/office/drawing/2015/9/8/chartex" xmlns:cx2="http://schemas.microsoft.com/office/drawing/2015/10/21/chartex" xmlns:cx3="http://schemas.microsoft.com/office/drawing/2016/5/9/chartex" xmlns:cx4="http://schemas.microsoft.com/office/drawing/2016/5/10/chartex" xmlns:cx5="http://schemas.microsoft.com/office/drawing/2016/5/11/chartex" xmlns:cx6="http://schemas.microsoft.com/office/drawing/2016/5/12/chartex" xmlns:cx7="http://schemas.microsoft.com/office/drawing/2016/5/13/chartex" xmlns:cx8="http://schemas.microsoft.com/office/drawing/2016/5/14/chartex" xmlns:mc="http://schemas.openxmlformats.org/markup-compatibility/2006" xmlns:aink="http://schemas.microsoft.com/office/drawing/2016/ink" xmlns:am3d="http://schemas.microsoft.com/office/drawing/2017/model3d" xmlns:o="urn:schemas-microsoft-com:office:office" xmlns:r="http://schemas.openxmlformats.org/officeDocument/2006/relationships" xmlns:m="http://schemas.openxmlformats.org/officeDocument/2006/math" xmlns:v="urn:schemas-microsoft-com:vml" xmlns:wp14="http://schemas.microsoft.com/office/word/2010/wordprocessingDrawing" xmlns:wp="http://schemas.openxmlformats.org/drawingml/2006/wordprocessingDrawing" xmlns:w10="urn:schemas-microsoft-com:office:word" xmlns:w="http://schemas.openxmlformats.org/wordprocessingml/2006/main" xmlns:w14="http://schemas.microsoft.com/office/word/2010/wordml" xmlns:w15="http://schemas.microsoft.com/office/word/2012/wordml" xmlns:w16cex="http://schemas.microsoft.com/office/word/2018/wordml/cex" xmlns:w16cid="http://schemas.microsoft.com/office/word/2016/wordml/cid" xmlns:w16="http://schemas.microsoft.com/office/word/2018/wordml" xmlns:w16sdtdh="http://schemas.microsoft.com/office/word/2020/wordml/sdtdatahash" xmlns:w16se="http://schemas.microsoft.com/office/word/2015/wordml/symex" xmlns:wpg="http://schemas.microsoft.com/office/word/2010/wordprocessingGroup" xmlns:wpi="http://schemas.microsoft.com/office/word/2010/wordprocessingInk" xmlns:wne="http://schemas.microsoft.com/office/word/2006/wordml" xmlns:wps="http://schemas.microsoft.com/office/word/2010/wordprocessingShape" mc:Ignorable="w14 w15 w16se w16cid w16 w16cex w16sdtdh wp14">
   <w:footnote w:type="separator" w:id="-1">
     <w:p>
       <w:pPr>
@@ -467,7 +463,7 @@
 </file>
 
 <file path=word/numbering.xml><?xml version="1.0" encoding="utf-8"?>
-<w:numbering xmlns:wpc="http://schemas.microsoft.com/office/word/2010/wordprocessingCanvas" xmlns:cx="http://schemas.microsoft.com/office/drawing/2014/chartex" xmlns:cx1="http://schemas.microsoft.com/office/drawing/2015/9/8/chartex" xmlns:cx2="http://schemas.microsoft.com/office/drawing/2015/10/21/chartex" xmlns:cx3="http://schemas.microsoft.com/office/drawing/2016/5/9/chartex" xmlns:cx4="http://schemas.microsoft.com/office/drawing/2016/5/10/chartex" xmlns:cx5="http://schemas.microsoft.com/office/drawing/2016/5/11/chartex" xmlns:cx6="http://schemas.microsoft.com/office/drawing/2016/5/12/chartex" xmlns:cx7="http://schemas.microsoft.com/office/drawing/2016/5/13/chartex" xmlns:cx8="http://schemas.microsoft.com/office/drawing/2016/5/14/chartex" xmlns:mc="http://schemas.openxmlformats.org/markup-compatibility/2006" xmlns:aink="http://schemas.microsoft.com/office/drawing/2016/ink" xmlns:am3d="http://schemas.microsoft.com/office/drawing/2017/model3d" xmlns:o="urn:schemas-microsoft-com:office:office" xmlns:r="http://schemas.openxmlformats.org/officeDocument/2006/relationships" xmlns:m="http://schemas.openxmlformats.org/officeDocument/2006/math" xmlns:v="urn:schemas-microsoft-com:vml" xmlns:wp14="http://schemas.microsoft.com/office/word/2010/wordprocessingDrawing" xmlns:wp="http://schemas.openxmlformats.org/drawingml/2006/wordprocessingDrawing" xmlns:w10="urn:schemas-microsoft-com:office:word" xmlns:w="http://schemas.openxmlformats.org/wordprocessingml/2006/main" xmlns:w14="http://schemas.microsoft.com/office/word/2010/wordml" xmlns:w15="http://schemas.microsoft.com/office/word/2012/wordml" xmlns:w16cex="http://schemas.microsoft.com/office/word/2018/wordml/cex" xmlns:w16cid="http://schemas.microsoft.com/office/word/2016/wordml/cid" xmlns:w16="http://schemas.microsoft.com/office/word/2018/wordml" xmlns:w16se="http://schemas.microsoft.com/office/word/2015/wordml/symex" xmlns:wpg="http://schemas.microsoft.com/office/word/2010/wordprocessingGroup" xmlns:wpi="http://schemas.microsoft.com/office/word/2010/wordprocessingInk" xmlns:wne="http://schemas.microsoft.com/office/word/2006/wordml" xmlns:wps="http://schemas.microsoft.com/office/word/2010/wordprocessingShape" mc:Ignorable="w14 w15 w16se w16cid w16 w16cex wp14">
+<w:numbering xmlns:wpc="http://schemas.microsoft.com/office/word/2010/wordprocessingCanvas" xmlns:cx="http://schemas.microsoft.com/office/drawing/2014/chartex" xmlns:cx1="http://schemas.microsoft.com/office/drawing/2015/9/8/chartex" xmlns:cx2="http://schemas.microsoft.com/office/drawing/2015/10/21/chartex" xmlns:cx3="http://schemas.microsoft.com/office/drawing/2016/5/9/chartex" xmlns:cx4="http://schemas.microsoft.com/office/drawing/2016/5/10/chartex" xmlns:cx5="http://schemas.microsoft.com/office/drawing/2016/5/11/chartex" xmlns:cx6="http://schemas.microsoft.com/office/drawing/2016/5/12/chartex" xmlns:cx7="http://schemas.microsoft.com/office/drawing/2016/5/13/chartex" xmlns:cx8="http://schemas.microsoft.com/office/drawing/2016/5/14/chartex" xmlns:mc="http://schemas.openxmlformats.org/markup-compatibility/2006" xmlns:aink="http://schemas.microsoft.com/office/drawing/2016/ink" xmlns:am3d="http://schemas.microsoft.com/office/drawing/2017/model3d" xmlns:o="urn:schemas-microsoft-com:office:office" xmlns:r="http://schemas.openxmlformats.org/officeDocument/2006/relationships" xmlns:m="http://schemas.openxmlformats.org/officeDocument/2006/math" xmlns:v="urn:schemas-microsoft-com:vml" xmlns:wp14="http://schemas.microsoft.com/office/word/2010/wordprocessingDrawing" xmlns:wp="http://schemas.openxmlformats.org/drawingml/2006/wordprocessingDrawing" xmlns:w10="urn:schemas-microsoft-com:office:word" xmlns:w="http://schemas.openxmlformats.org/wordprocessingml/2006/main" xmlns:w14="http://schemas.microsoft.com/office/word/2010/wordml" xmlns:w15="http://schemas.microsoft.com/office/word/2012/wordml" xmlns:w16cex="http://schemas.microsoft.com/office/word/2018/wordml/cex" xmlns:w16cid="http://schemas.microsoft.com/office/word/2016/wordml/cid" xmlns:w16="http://schemas.microsoft.com/office/word/2018/wordml" xmlns:w16sdtdh="http://schemas.microsoft.com/office/word/2020/wordml/sdtdatahash" xmlns:w16se="http://schemas.microsoft.com/office/word/2015/wordml/symex" xmlns:wpg="http://schemas.microsoft.com/office/word/2010/wordprocessingGroup" xmlns:wpi="http://schemas.microsoft.com/office/word/2010/wordprocessingInk" xmlns:wne="http://schemas.microsoft.com/office/word/2006/wordml" xmlns:wps="http://schemas.microsoft.com/office/word/2010/wordprocessingShape" mc:Ignorable="w14 w15 w16se w16cid w16 w16cex w16sdtdh wp14">
   <w:abstractNum w:abstractNumId="0" w15:restartNumberingAfterBreak="0">
     <w:nsid w:val="1EFA1DB5"/>
     <w:multiLevelType w:val="hybridMultilevel"/>
@@ -557,14 +553,14 @@
       </w:pPr>
     </w:lvl>
   </w:abstractNum>
-  <w:num w:numId="1">
+  <w:num w:numId="1" w16cid:durableId="1620646439">
     <w:abstractNumId w:val="0"/>
   </w:num>
 </w:numbering>
 </file>
 
 <file path=word/styles.xml><?xml version="1.0" encoding="utf-8"?>
-<w:styles xmlns:mc="http://schemas.openxmlformats.org/markup-compatibility/2006" xmlns:r="http://schemas.openxmlformats.org/officeDocument/2006/relationships" xmlns:w="http://schemas.openxmlformats.org/wordprocessingml/2006/main" xmlns:w14="http://schemas.microsoft.com/office/word/2010/wordml" xmlns:w15="http://schemas.microsoft.com/office/word/2012/wordml" xmlns:w16cex="http://schemas.microsoft.com/office/word/2018/wordml/cex" xmlns:w16cid="http://schemas.microsoft.com/office/word/2016/wordml/cid" xmlns:w16="http://schemas.microsoft.com/office/word/2018/wordml" xmlns:w16se="http://schemas.microsoft.com/office/word/2015/wordml/symex" mc:Ignorable="w14 w15 w16se w16cid w16 w16cex">
+<w:styles xmlns:mc="http://schemas.openxmlformats.org/markup-compatibility/2006" xmlns:r="http://schemas.openxmlformats.org/officeDocument/2006/relationships" xmlns:w="http://schemas.openxmlformats.org/wordprocessingml/2006/main" xmlns:w14="http://schemas.microsoft.com/office/word/2010/wordml" xmlns:w15="http://schemas.microsoft.com/office/word/2012/wordml" xmlns:w16cex="http://schemas.microsoft.com/office/word/2018/wordml/cex" xmlns:w16cid="http://schemas.microsoft.com/office/word/2016/wordml/cid" xmlns:w16="http://schemas.microsoft.com/office/word/2018/wordml" xmlns:w16sdtdh="http://schemas.microsoft.com/office/word/2020/wordml/sdtdatahash" xmlns:w16se="http://schemas.microsoft.com/office/word/2015/wordml/symex" mc:Ignorable="w14 w15 w16se w16cid w16 w16cex w16sdtdh">
   <w:docDefaults>
     <w:rPrDefault>
       <w:rPr>
@@ -965,6 +961,7 @@
   <w:style w:type="character" w:default="1" w:styleId="DefaultParagraphFont">
     <w:name w:val="Default Paragraph Font"/>
     <w:uiPriority w:val="1"/>
+    <w:semiHidden/>
     <w:unhideWhenUsed/>
   </w:style>
   <w:style w:type="table" w:default="1" w:styleId="TableNormal">

</xml_diff>